<commit_message>
fix on marg var runs, and adding margvar 2x2x2
</commit_message>
<xml_diff>
--- a/manuscript/Manuscript Draft_V1.docx
+++ b/manuscript/Manuscript Draft_V1.docx
@@ -116,8 +116,20 @@
           <w:sz w:val="24"/>
           <w:szCs w:val="24"/>
         </w:rPr>
-        <w:t xml:space="preserve"> chalcogrammus</w:t>
-      </w:r>
+        <w:t xml:space="preserve"> </w:t>
+      </w:r>
+      <w:proofErr w:type="spellStart"/>
+      <w:r>
+        <w:rPr>
+          <w:rFonts w:ascii="Times New Roman" w:eastAsia="Times New Roman" w:hAnsi="Times New Roman" w:cs="Times New Roman"/>
+          <w:i/>
+          <w:iCs/>
+          <w:sz w:val="24"/>
+          <w:szCs w:val="24"/>
+        </w:rPr>
+        <w:t>chalcogrammus</w:t>
+      </w:r>
+      <w:proofErr w:type="spellEnd"/>
       <w:r>
         <w:rPr>
           <w:rFonts w:ascii="Times New Roman" w:eastAsia="Times New Roman" w:hAnsi="Times New Roman" w:cs="Times New Roman"/>
@@ -250,7 +262,23 @@
           <w:rFonts w:ascii="Times New Roman" w:hAnsi="Times New Roman" w:cs="Times New Roman"/>
           <w:sz w:val="24"/>
         </w:rPr>
-        <w:t xml:space="preserve">(Eigaard </w:t>
+        <w:t>(</w:t>
+      </w:r>
+      <w:proofErr w:type="spellStart"/>
+      <w:r>
+        <w:rPr>
+          <w:rFonts w:ascii="Times New Roman" w:hAnsi="Times New Roman" w:cs="Times New Roman"/>
+          <w:sz w:val="24"/>
+        </w:rPr>
+        <w:t>Eigaard</w:t>
+      </w:r>
+      <w:proofErr w:type="spellEnd"/>
+      <w:r>
+        <w:rPr>
+          <w:rFonts w:ascii="Times New Roman" w:hAnsi="Times New Roman" w:cs="Times New Roman"/>
+          <w:sz w:val="24"/>
+        </w:rPr>
+        <w:t xml:space="preserve"> </w:t>
       </w:r>
       <w:r>
         <w:rPr>
@@ -421,12 +449,21 @@
         </w:rPr>
         <w:fldChar w:fldCharType="separate"/>
       </w:r>
-      <w:r>
-        <w:rPr>
-          <w:rFonts w:ascii="Times New Roman" w:hAnsi="Times New Roman" w:cs="Times New Roman"/>
-          <w:sz w:val="24"/>
-        </w:rPr>
-        <w:t xml:space="preserve">Barbeaux </w:t>
+      <w:proofErr w:type="spellStart"/>
+      <w:r>
+        <w:rPr>
+          <w:rFonts w:ascii="Times New Roman" w:hAnsi="Times New Roman" w:cs="Times New Roman"/>
+          <w:sz w:val="24"/>
+        </w:rPr>
+        <w:t>Barbeaux</w:t>
+      </w:r>
+      <w:proofErr w:type="spellEnd"/>
+      <w:r>
+        <w:rPr>
+          <w:rFonts w:ascii="Times New Roman" w:hAnsi="Times New Roman" w:cs="Times New Roman"/>
+          <w:sz w:val="24"/>
+        </w:rPr>
+        <w:t xml:space="preserve"> </w:t>
       </w:r>
       <w:r>
         <w:rPr>
@@ -562,7 +599,23 @@
           <w:rFonts w:ascii="Times New Roman" w:hAnsi="Times New Roman" w:cs="Times New Roman"/>
           <w:sz w:val="24"/>
         </w:rPr>
-        <w:t xml:space="preserve">, 2001; Goethel </w:t>
+        <w:t xml:space="preserve">, 2001; </w:t>
+      </w:r>
+      <w:proofErr w:type="spellStart"/>
+      <w:r>
+        <w:rPr>
+          <w:rFonts w:ascii="Times New Roman" w:hAnsi="Times New Roman" w:cs="Times New Roman"/>
+          <w:sz w:val="24"/>
+        </w:rPr>
+        <w:t>Goethel</w:t>
+      </w:r>
+      <w:proofErr w:type="spellEnd"/>
+      <w:r>
+        <w:rPr>
+          <w:rFonts w:ascii="Times New Roman" w:hAnsi="Times New Roman" w:cs="Times New Roman"/>
+          <w:sz w:val="24"/>
+        </w:rPr>
+        <w:t xml:space="preserve"> </w:t>
       </w:r>
       <w:r>
         <w:rPr>
@@ -988,6 +1041,7 @@
         </w:rPr>
         <w:t>However, methods are currently lacking that allow for the simultaneous estimation of correlated processes among ages, years, and cohorts. Thus, drawing from research on separable cohort models, we reintroduce the idea of “triple-separability”, which was initially applied to estimate age, time, and cohort-dependent processes in selectivity, to account for the increased vulnerability of more abundant cohorts (</w:t>
       </w:r>
+      <w:proofErr w:type="spellStart"/>
       <w:r>
         <w:rPr>
           <w:rFonts w:ascii="Times New Roman" w:eastAsia="Times New Roman" w:hAnsi="Times New Roman" w:cs="Times New Roman"/>
@@ -1027,15 +1081,27 @@
           <w:sz w:val="24"/>
           <w:szCs w:val="24"/>
         </w:rPr>
-        <w:t xml:space="preserve">sensu </w:t>
-      </w:r>
-      <w:r>
-        <w:rPr>
-          <w:rFonts w:ascii="Times New Roman" w:eastAsia="Times New Roman" w:hAnsi="Times New Roman" w:cs="Times New Roman"/>
+        <w:t>sensu</w:t>
+      </w:r>
+      <w:proofErr w:type="spellEnd"/>
+      <w:r>
+        <w:rPr>
+          <w:rFonts w:ascii="Times New Roman" w:eastAsia="Times New Roman" w:hAnsi="Times New Roman" w:cs="Times New Roman"/>
+          <w:i/>
+          <w:iCs/>
           <w:noProof/>
           <w:sz w:val="24"/>
           <w:szCs w:val="24"/>
         </w:rPr>
+        <w:t xml:space="preserve"> </w:t>
+      </w:r>
+      <w:r>
+        <w:rPr>
+          <w:rFonts w:ascii="Times New Roman" w:eastAsia="Times New Roman" w:hAnsi="Times New Roman" w:cs="Times New Roman"/>
+          <w:noProof/>
+          <w:sz w:val="24"/>
+          <w:szCs w:val="24"/>
+        </w:rPr>
         <w:t>Vasilyev</w:t>
       </w:r>
       <w:r>
@@ -1089,6 +1155,7 @@
         </w:rPr>
         <w:t xml:space="preserve">Gadus </w:t>
       </w:r>
+      <w:proofErr w:type="spellStart"/>
       <w:r>
         <w:rPr>
           <w:rFonts w:ascii="Times New Roman" w:eastAsia="Times New Roman" w:hAnsi="Times New Roman" w:cs="Times New Roman"/>
@@ -1099,6 +1166,7 @@
         </w:rPr>
         <w:t>chalcogrammus</w:t>
       </w:r>
+      <w:proofErr w:type="spellEnd"/>
       <w:r>
         <w:rPr>
           <w:rFonts w:ascii="Times New Roman" w:eastAsia="Times New Roman" w:hAnsi="Times New Roman" w:cs="Times New Roman"/>
@@ -1651,7 +1719,25 @@
           <w:sz w:val="24"/>
           <w:szCs w:val="24"/>
         </w:rPr>
-        <w:t xml:space="preserve"> inverse-covariance would then be used to specify a hyperdistribution for the process:</w:t>
+        <w:t xml:space="preserve"> inverse-covariance would then be used to specify a </w:t>
+      </w:r>
+      <w:proofErr w:type="spellStart"/>
+      <w:r>
+        <w:rPr>
+          <w:rFonts w:ascii="Times New Roman" w:hAnsi="Times New Roman" w:cs="Times New Roman"/>
+          <w:sz w:val="24"/>
+          <w:szCs w:val="24"/>
+        </w:rPr>
+        <w:t>hyperdistribution</w:t>
+      </w:r>
+      <w:proofErr w:type="spellEnd"/>
+      <w:r>
+        <w:rPr>
+          <w:rFonts w:ascii="Times New Roman" w:hAnsi="Times New Roman" w:cs="Times New Roman"/>
+          <w:sz w:val="24"/>
+          <w:szCs w:val="24"/>
+        </w:rPr>
+        <w:t xml:space="preserve"> for the process:</w:t>
       </w:r>
     </w:p>
     <w:p>
@@ -2121,7 +2207,23 @@
           <w:rFonts w:ascii="Times New Roman" w:hAnsi="Times New Roman" w:cs="Times New Roman"/>
           <w:sz w:val="24"/>
         </w:rPr>
-        <w:t xml:space="preserve">Ver Hoef </w:t>
+        <w:t xml:space="preserve">Ver </w:t>
+      </w:r>
+      <w:proofErr w:type="spellStart"/>
+      <w:r>
+        <w:rPr>
+          <w:rFonts w:ascii="Times New Roman" w:hAnsi="Times New Roman" w:cs="Times New Roman"/>
+          <w:sz w:val="24"/>
+        </w:rPr>
+        <w:t>Hoef</w:t>
+      </w:r>
+      <w:proofErr w:type="spellEnd"/>
+      <w:r>
+        <w:rPr>
+          <w:rFonts w:ascii="Times New Roman" w:hAnsi="Times New Roman" w:cs="Times New Roman"/>
+          <w:sz w:val="24"/>
+        </w:rPr>
+        <w:t xml:space="preserve"> </w:t>
       </w:r>
       <w:r>
         <w:rPr>
@@ -7353,205 +7455,25 @@
           <w:sz w:val="24"/>
           <w:szCs w:val="24"/>
         </w:rPr>
-        <w:t xml:space="preserve"> estimates of parameters appeared fairly reasonable. </w:t>
-      </w:r>
-      <w:r>
-        <w:rPr>
-          <w:rFonts w:ascii="Times New Roman" w:hAnsi="Times New Roman" w:cs="Times New Roman"/>
-          <w:iCs/>
-          <w:sz w:val="24"/>
-          <w:szCs w:val="24"/>
-        </w:rPr>
-        <w:t>In addition,</w:t>
-      </w:r>
-      <w:r>
-        <w:rPr>
-          <w:rFonts w:ascii="Times New Roman" w:hAnsi="Times New Roman" w:cs="Times New Roman"/>
-          <w:iCs/>
-          <w:sz w:val="24"/>
-          <w:szCs w:val="24"/>
-        </w:rPr>
-        <w:t xml:space="preserve"> the model that estimated </w:t>
-      </w:r>
-      <w:r>
-        <w:rPr>
-          <w:rFonts w:ascii="Times New Roman" w:hAnsi="Times New Roman" w:cs="Times New Roman"/>
-          <w:iCs/>
-          <w:sz w:val="24"/>
-          <w:szCs w:val="24"/>
-        </w:rPr>
-        <w:t>partial correlations along the age, year, and cohort axis</w:t>
-      </w:r>
-      <w:r>
-        <w:rPr>
-          <w:rFonts w:ascii="Times New Roman" w:hAnsi="Times New Roman" w:cs="Times New Roman"/>
-          <w:iCs/>
-          <w:sz w:val="24"/>
-          <w:szCs w:val="24"/>
-        </w:rPr>
-        <w:t xml:space="preserve"> (model y_a_c)</w:t>
-      </w:r>
-      <w:r>
-        <w:rPr>
-          <w:rFonts w:ascii="Times New Roman" w:hAnsi="Times New Roman" w:cs="Times New Roman"/>
-          <w:iCs/>
-          <w:sz w:val="24"/>
-          <w:szCs w:val="24"/>
-        </w:rPr>
-        <w:t xml:space="preserve"> had the lowest AIC score (</w:t>
-      </w:r>
-      <w:r>
-        <w:rPr>
-          <w:rFonts w:ascii="Times New Roman" w:hAnsi="Times New Roman" w:cs="Times New Roman"/>
-          <w:iCs/>
-          <w:sz w:val="24"/>
-          <w:szCs w:val="24"/>
-        </w:rPr>
-        <w:t>-836</w:t>
-      </w:r>
-      <w:r>
-        <w:rPr>
-          <w:rFonts w:ascii="Times New Roman" w:hAnsi="Times New Roman" w:cs="Times New Roman"/>
-          <w:iCs/>
-          <w:sz w:val="24"/>
-          <w:szCs w:val="24"/>
-        </w:rPr>
-        <w:t>.50</w:t>
-      </w:r>
-      <w:r>
-        <w:rPr>
-          <w:rFonts w:ascii="Times New Roman" w:hAnsi="Times New Roman" w:cs="Times New Roman"/>
-          <w:iCs/>
-          <w:sz w:val="24"/>
-          <w:szCs w:val="24"/>
-        </w:rPr>
-        <w:t>)</w:t>
-      </w:r>
-      <w:r>
-        <w:rPr>
-          <w:rFonts w:ascii="Times New Roman" w:hAnsi="Times New Roman" w:cs="Times New Roman"/>
-          <w:iCs/>
-          <w:sz w:val="24"/>
-          <w:szCs w:val="24"/>
-        </w:rPr>
-        <w:t xml:space="preserve">. Conversely, </w:t>
-      </w:r>
-      <w:r>
-        <w:rPr>
-          <w:rFonts w:ascii="Times New Roman" w:hAnsi="Times New Roman" w:cs="Times New Roman"/>
-          <w:iCs/>
-          <w:sz w:val="24"/>
-          <w:szCs w:val="24"/>
-        </w:rPr>
-        <w:t>t</w:t>
-      </w:r>
-      <w:r>
-        <w:rPr>
-          <w:rFonts w:ascii="Times New Roman" w:hAnsi="Times New Roman" w:cs="Times New Roman"/>
-          <w:iCs/>
-          <w:sz w:val="24"/>
-          <w:szCs w:val="24"/>
-        </w:rPr>
-        <w:t>here</w:t>
-      </w:r>
-      <w:r>
-        <w:rPr>
-          <w:rFonts w:ascii="Times New Roman" w:hAnsi="Times New Roman" w:cs="Times New Roman"/>
-          <w:iCs/>
-          <w:sz w:val="24"/>
-          <w:szCs w:val="24"/>
-        </w:rPr>
-        <w:t xml:space="preserve"> appeared to be substantially less </w:t>
-      </w:r>
-      <w:r>
-        <w:rPr>
-          <w:rFonts w:ascii="Times New Roman" w:hAnsi="Times New Roman" w:cs="Times New Roman"/>
-          <w:iCs/>
-          <w:sz w:val="24"/>
-          <w:szCs w:val="24"/>
-        </w:rPr>
-        <w:t xml:space="preserve">statistical </w:t>
-      </w:r>
-      <w:r>
-        <w:rPr>
-          <w:rFonts w:ascii="Times New Roman" w:hAnsi="Times New Roman" w:cs="Times New Roman"/>
-          <w:iCs/>
-          <w:sz w:val="24"/>
-          <w:szCs w:val="24"/>
-        </w:rPr>
-        <w:t xml:space="preserve">support for </w:t>
-      </w:r>
-      <w:r>
-        <w:rPr>
-          <w:rFonts w:ascii="Times New Roman" w:hAnsi="Times New Roman" w:cs="Times New Roman"/>
-          <w:iCs/>
-          <w:sz w:val="24"/>
-          <w:szCs w:val="24"/>
-        </w:rPr>
-        <w:t>the null model (</w:t>
-      </w:r>
-      <w:r>
-        <w:rPr>
-          <w:rFonts w:ascii="Times New Roman" w:hAnsi="Times New Roman" w:cs="Times New Roman"/>
-          <w:iCs/>
-          <w:sz w:val="24"/>
-          <w:szCs w:val="24"/>
-        </w:rPr>
-        <w:t xml:space="preserve">highest AIC score; </w:t>
-      </w:r>
-      <w:r>
-        <w:rPr>
-          <w:rFonts w:ascii="Times New Roman" w:hAnsi="Times New Roman" w:cs="Times New Roman"/>
-          <w:iCs/>
-          <w:sz w:val="24"/>
-          <w:szCs w:val="24"/>
-        </w:rPr>
-        <w:t>-431.64</w:t>
-      </w:r>
-      <w:r>
-        <w:rPr>
-          <w:rFonts w:ascii="Times New Roman" w:hAnsi="Times New Roman" w:cs="Times New Roman"/>
-          <w:iCs/>
-          <w:sz w:val="24"/>
-          <w:szCs w:val="24"/>
-        </w:rPr>
-        <w:t>)</w:t>
-      </w:r>
-      <w:r>
-        <w:rPr>
-          <w:rFonts w:ascii="Times New Roman" w:hAnsi="Times New Roman" w:cs="Times New Roman"/>
-          <w:iCs/>
-          <w:sz w:val="24"/>
-          <w:szCs w:val="24"/>
-        </w:rPr>
-        <w:t>, which</w:t>
-      </w:r>
-      <w:r>
-        <w:rPr>
-          <w:rFonts w:ascii="Times New Roman" w:hAnsi="Times New Roman" w:cs="Times New Roman"/>
-          <w:iCs/>
-          <w:sz w:val="24"/>
-          <w:szCs w:val="24"/>
-        </w:rPr>
-        <w:t xml:space="preserve"> did not estimate any partial correlations</w:t>
-      </w:r>
-      <w:r>
-        <w:rPr>
-          <w:rFonts w:ascii="Times New Roman" w:hAnsi="Times New Roman" w:cs="Times New Roman"/>
-          <w:iCs/>
-          <w:sz w:val="24"/>
-          <w:szCs w:val="24"/>
-        </w:rPr>
-        <w:t xml:space="preserve"> (Fig. S1A)</w:t>
-      </w:r>
-      <w:r>
-        <w:rPr>
-          <w:rFonts w:ascii="Times New Roman" w:hAnsi="Times New Roman" w:cs="Times New Roman"/>
-          <w:iCs/>
-          <w:sz w:val="24"/>
-          <w:szCs w:val="24"/>
-        </w:rPr>
-        <w:t xml:space="preserve">. </w:t>
+        <w:t xml:space="preserve"> estimates of parameters appeared fairly reasonable</w:t>
+      </w:r>
+      <w:r>
+        <w:rPr>
+          <w:rFonts w:ascii="Times New Roman" w:hAnsi="Times New Roman" w:cs="Times New Roman"/>
+          <w:iCs/>
+          <w:sz w:val="24"/>
+          <w:szCs w:val="24"/>
+        </w:rPr>
+        <w:t>.</w:t>
+      </w:r>
+      <w:r>
+        <w:rPr>
+          <w:rFonts w:ascii="Times New Roman" w:hAnsi="Times New Roman" w:cs="Times New Roman"/>
+          <w:iCs/>
+          <w:sz w:val="24"/>
+          <w:szCs w:val="24"/>
+        </w:rPr>
+        <w:t xml:space="preserve"> </w:t>
       </w:r>
     </w:p>
     <w:p>
@@ -7713,7 +7635,6 @@
           <w:sz w:val="24"/>
           <w:szCs w:val="24"/>
         </w:rPr>
-        <w:lastRenderedPageBreak/>
         <w:t>Link to current literature (e.g., state-space models, GMRFs, 2DAR1 processes that are currently being implemented)</w:t>
       </w:r>
     </w:p>
@@ -7800,12 +7721,53 @@
         </w:rPr>
         <w:fldChar w:fldCharType="separate"/>
       </w:r>
-      <w:r>
-        <w:rPr>
-          <w:rFonts w:ascii="Times New Roman" w:hAnsi="Times New Roman" w:cs="Times New Roman"/>
-          <w:sz w:val="24"/>
-        </w:rPr>
-        <w:t>Barbeaux, S. J., Holsman, K., and Zador, S. 2020. Marine Heatwave Stress Test of Ecosystem-Based Fisheries Management in the Gulf of Alaska Pacific Cod Fishery. Frontiers in Marine Science, 7: 703.</w:t>
+      <w:proofErr w:type="spellStart"/>
+      <w:r>
+        <w:rPr>
+          <w:rFonts w:ascii="Times New Roman" w:hAnsi="Times New Roman" w:cs="Times New Roman"/>
+          <w:sz w:val="24"/>
+        </w:rPr>
+        <w:t>Barbeaux</w:t>
+      </w:r>
+      <w:proofErr w:type="spellEnd"/>
+      <w:r>
+        <w:rPr>
+          <w:rFonts w:ascii="Times New Roman" w:hAnsi="Times New Roman" w:cs="Times New Roman"/>
+          <w:sz w:val="24"/>
+        </w:rPr>
+        <w:t xml:space="preserve">, S. J., </w:t>
+      </w:r>
+      <w:proofErr w:type="spellStart"/>
+      <w:r>
+        <w:rPr>
+          <w:rFonts w:ascii="Times New Roman" w:hAnsi="Times New Roman" w:cs="Times New Roman"/>
+          <w:sz w:val="24"/>
+        </w:rPr>
+        <w:t>Holsman</w:t>
+      </w:r>
+      <w:proofErr w:type="spellEnd"/>
+      <w:r>
+        <w:rPr>
+          <w:rFonts w:ascii="Times New Roman" w:hAnsi="Times New Roman" w:cs="Times New Roman"/>
+          <w:sz w:val="24"/>
+        </w:rPr>
+        <w:t xml:space="preserve">, K., and </w:t>
+      </w:r>
+      <w:proofErr w:type="spellStart"/>
+      <w:r>
+        <w:rPr>
+          <w:rFonts w:ascii="Times New Roman" w:hAnsi="Times New Roman" w:cs="Times New Roman"/>
+          <w:sz w:val="24"/>
+        </w:rPr>
+        <w:t>Zador</w:t>
+      </w:r>
+      <w:proofErr w:type="spellEnd"/>
+      <w:r>
+        <w:rPr>
+          <w:rFonts w:ascii="Times New Roman" w:hAnsi="Times New Roman" w:cs="Times New Roman"/>
+          <w:sz w:val="24"/>
+        </w:rPr>
+        <w:t>, S. 2020. Marine Heatwave Stress Test of Ecosystem-Based Fisheries Management in the Gulf of Alaska Pacific Cod Fishery. Frontiers in Marine Science, 7: 703.</w:t>
       </w:r>
     </w:p>
     <w:p>
@@ -7817,12 +7779,53 @@
           <w:sz w:val="24"/>
         </w:rPr>
       </w:pPr>
-      <w:r>
-        <w:rPr>
-          <w:rFonts w:ascii="Times New Roman" w:hAnsi="Times New Roman" w:cs="Times New Roman"/>
-          <w:sz w:val="24"/>
-        </w:rPr>
-        <w:t>Deroba, J. J., and Schueller, A. M. 2013. Performance of stock assessments with misspecified age- and time-varying natural mortality. Fisheries Research, 146: 27–40.</w:t>
+      <w:proofErr w:type="spellStart"/>
+      <w:r>
+        <w:rPr>
+          <w:rFonts w:ascii="Times New Roman" w:hAnsi="Times New Roman" w:cs="Times New Roman"/>
+          <w:sz w:val="24"/>
+        </w:rPr>
+        <w:t>Deroba</w:t>
+      </w:r>
+      <w:proofErr w:type="spellEnd"/>
+      <w:r>
+        <w:rPr>
+          <w:rFonts w:ascii="Times New Roman" w:hAnsi="Times New Roman" w:cs="Times New Roman"/>
+          <w:sz w:val="24"/>
+        </w:rPr>
+        <w:t xml:space="preserve">, J. J., and </w:t>
+      </w:r>
+      <w:proofErr w:type="spellStart"/>
+      <w:r>
+        <w:rPr>
+          <w:rFonts w:ascii="Times New Roman" w:hAnsi="Times New Roman" w:cs="Times New Roman"/>
+          <w:sz w:val="24"/>
+        </w:rPr>
+        <w:t>Schueller</w:t>
+      </w:r>
+      <w:proofErr w:type="spellEnd"/>
+      <w:r>
+        <w:rPr>
+          <w:rFonts w:ascii="Times New Roman" w:hAnsi="Times New Roman" w:cs="Times New Roman"/>
+          <w:sz w:val="24"/>
+        </w:rPr>
+        <w:t xml:space="preserve">, A. M. 2013. Performance of stock assessments with </w:t>
+      </w:r>
+      <w:proofErr w:type="spellStart"/>
+      <w:r>
+        <w:rPr>
+          <w:rFonts w:ascii="Times New Roman" w:hAnsi="Times New Roman" w:cs="Times New Roman"/>
+          <w:sz w:val="24"/>
+        </w:rPr>
+        <w:t>misspecified</w:t>
+      </w:r>
+      <w:proofErr w:type="spellEnd"/>
+      <w:r>
+        <w:rPr>
+          <w:rFonts w:ascii="Times New Roman" w:hAnsi="Times New Roman" w:cs="Times New Roman"/>
+          <w:sz w:val="24"/>
+        </w:rPr>
+        <w:t xml:space="preserve"> age- and time-varying natural mortality. Fisheries Research, 146: 27–40.</w:t>
       </w:r>
     </w:p>
     <w:p>
@@ -7834,12 +7837,69 @@
           <w:sz w:val="24"/>
         </w:rPr>
       </w:pPr>
-      <w:r>
-        <w:rPr>
-          <w:rFonts w:ascii="Times New Roman" w:hAnsi="Times New Roman" w:cs="Times New Roman"/>
-          <w:sz w:val="24"/>
-        </w:rPr>
-        <w:t>Eigaard, O. R., Marchal, P., Gislason, H., and Rijnsdorp, A. D. 2014. Technological Development and Fisheries Management. Reviews in Fisheries Science &amp; Aquaculture, 22: 156–174.</w:t>
+      <w:proofErr w:type="spellStart"/>
+      <w:r>
+        <w:rPr>
+          <w:rFonts w:ascii="Times New Roman" w:hAnsi="Times New Roman" w:cs="Times New Roman"/>
+          <w:sz w:val="24"/>
+        </w:rPr>
+        <w:t>Eigaard</w:t>
+      </w:r>
+      <w:proofErr w:type="spellEnd"/>
+      <w:r>
+        <w:rPr>
+          <w:rFonts w:ascii="Times New Roman" w:hAnsi="Times New Roman" w:cs="Times New Roman"/>
+          <w:sz w:val="24"/>
+        </w:rPr>
+        <w:t xml:space="preserve">, O. R., </w:t>
+      </w:r>
+      <w:proofErr w:type="spellStart"/>
+      <w:r>
+        <w:rPr>
+          <w:rFonts w:ascii="Times New Roman" w:hAnsi="Times New Roman" w:cs="Times New Roman"/>
+          <w:sz w:val="24"/>
+        </w:rPr>
+        <w:t>Marchal</w:t>
+      </w:r>
+      <w:proofErr w:type="spellEnd"/>
+      <w:r>
+        <w:rPr>
+          <w:rFonts w:ascii="Times New Roman" w:hAnsi="Times New Roman" w:cs="Times New Roman"/>
+          <w:sz w:val="24"/>
+        </w:rPr>
+        <w:t xml:space="preserve">, P., </w:t>
+      </w:r>
+      <w:proofErr w:type="spellStart"/>
+      <w:r>
+        <w:rPr>
+          <w:rFonts w:ascii="Times New Roman" w:hAnsi="Times New Roman" w:cs="Times New Roman"/>
+          <w:sz w:val="24"/>
+        </w:rPr>
+        <w:t>Gislason</w:t>
+      </w:r>
+      <w:proofErr w:type="spellEnd"/>
+      <w:r>
+        <w:rPr>
+          <w:rFonts w:ascii="Times New Roman" w:hAnsi="Times New Roman" w:cs="Times New Roman"/>
+          <w:sz w:val="24"/>
+        </w:rPr>
+        <w:t xml:space="preserve">, H., and </w:t>
+      </w:r>
+      <w:proofErr w:type="spellStart"/>
+      <w:r>
+        <w:rPr>
+          <w:rFonts w:ascii="Times New Roman" w:hAnsi="Times New Roman" w:cs="Times New Roman"/>
+          <w:sz w:val="24"/>
+        </w:rPr>
+        <w:t>Rijnsdorp</w:t>
+      </w:r>
+      <w:proofErr w:type="spellEnd"/>
+      <w:r>
+        <w:rPr>
+          <w:rFonts w:ascii="Times New Roman" w:hAnsi="Times New Roman" w:cs="Times New Roman"/>
+          <w:sz w:val="24"/>
+        </w:rPr>
+        <w:t>, A. D. 2014. Technological Development and Fisheries Management. Reviews in Fisheries Science &amp; Aquaculture, 22: 156–174.</w:t>
       </w:r>
     </w:p>
     <w:p>
@@ -7851,12 +7911,85 @@
           <w:sz w:val="24"/>
         </w:rPr>
       </w:pPr>
-      <w:r>
-        <w:rPr>
-          <w:rFonts w:ascii="Times New Roman" w:hAnsi="Times New Roman" w:cs="Times New Roman"/>
-          <w:sz w:val="24"/>
-        </w:rPr>
-        <w:t xml:space="preserve">Goethel, D. R., Rodgveller, C. J., Echave, K. B., Shotwell, S. K., Siwicke, K. A., Malecha, P. W., Cheng, M., </w:t>
+      <w:proofErr w:type="spellStart"/>
+      <w:r>
+        <w:rPr>
+          <w:rFonts w:ascii="Times New Roman" w:hAnsi="Times New Roman" w:cs="Times New Roman"/>
+          <w:sz w:val="24"/>
+        </w:rPr>
+        <w:t>Goethel</w:t>
+      </w:r>
+      <w:proofErr w:type="spellEnd"/>
+      <w:r>
+        <w:rPr>
+          <w:rFonts w:ascii="Times New Roman" w:hAnsi="Times New Roman" w:cs="Times New Roman"/>
+          <w:sz w:val="24"/>
+        </w:rPr>
+        <w:t xml:space="preserve">, D. R., </w:t>
+      </w:r>
+      <w:proofErr w:type="spellStart"/>
+      <w:r>
+        <w:rPr>
+          <w:rFonts w:ascii="Times New Roman" w:hAnsi="Times New Roman" w:cs="Times New Roman"/>
+          <w:sz w:val="24"/>
+        </w:rPr>
+        <w:t>Rodgveller</w:t>
+      </w:r>
+      <w:proofErr w:type="spellEnd"/>
+      <w:r>
+        <w:rPr>
+          <w:rFonts w:ascii="Times New Roman" w:hAnsi="Times New Roman" w:cs="Times New Roman"/>
+          <w:sz w:val="24"/>
+        </w:rPr>
+        <w:t xml:space="preserve">, C. J., </w:t>
+      </w:r>
+      <w:proofErr w:type="spellStart"/>
+      <w:r>
+        <w:rPr>
+          <w:rFonts w:ascii="Times New Roman" w:hAnsi="Times New Roman" w:cs="Times New Roman"/>
+          <w:sz w:val="24"/>
+        </w:rPr>
+        <w:t>Echave</w:t>
+      </w:r>
+      <w:proofErr w:type="spellEnd"/>
+      <w:r>
+        <w:rPr>
+          <w:rFonts w:ascii="Times New Roman" w:hAnsi="Times New Roman" w:cs="Times New Roman"/>
+          <w:sz w:val="24"/>
+        </w:rPr>
+        <w:t xml:space="preserve">, K. B., Shotwell, S. K., </w:t>
+      </w:r>
+      <w:proofErr w:type="spellStart"/>
+      <w:r>
+        <w:rPr>
+          <w:rFonts w:ascii="Times New Roman" w:hAnsi="Times New Roman" w:cs="Times New Roman"/>
+          <w:sz w:val="24"/>
+        </w:rPr>
+        <w:t>Siwicke</w:t>
+      </w:r>
+      <w:proofErr w:type="spellEnd"/>
+      <w:r>
+        <w:rPr>
+          <w:rFonts w:ascii="Times New Roman" w:hAnsi="Times New Roman" w:cs="Times New Roman"/>
+          <w:sz w:val="24"/>
+        </w:rPr>
+        <w:t xml:space="preserve">, K. A., </w:t>
+      </w:r>
+      <w:proofErr w:type="spellStart"/>
+      <w:r>
+        <w:rPr>
+          <w:rFonts w:ascii="Times New Roman" w:hAnsi="Times New Roman" w:cs="Times New Roman"/>
+          <w:sz w:val="24"/>
+        </w:rPr>
+        <w:t>Malecha</w:t>
+      </w:r>
+      <w:proofErr w:type="spellEnd"/>
+      <w:r>
+        <w:rPr>
+          <w:rFonts w:ascii="Times New Roman" w:hAnsi="Times New Roman" w:cs="Times New Roman"/>
+          <w:sz w:val="24"/>
+        </w:rPr>
+        <w:t xml:space="preserve">, P. W., Cheng, M., </w:t>
       </w:r>
       <w:r>
         <w:rPr>
@@ -7906,7 +8039,23 @@
           <w:rFonts w:ascii="Times New Roman" w:hAnsi="Times New Roman" w:cs="Times New Roman"/>
           <w:sz w:val="24"/>
         </w:rPr>
-        <w:t>Kristensen, K., Nielsen, A., Berg, C. W., Skaug, H., and Bell, B. 2016. TMB: Automatic Differentiation and Laplace Approximation. Journal of Statistical Software, 70. http://arxiv.org/abs/1509.00660 (Accessed 8 January 2023).</w:t>
+        <w:t xml:space="preserve">Kristensen, K., Nielsen, A., Berg, C. W., </w:t>
+      </w:r>
+      <w:proofErr w:type="spellStart"/>
+      <w:r>
+        <w:rPr>
+          <w:rFonts w:ascii="Times New Roman" w:hAnsi="Times New Roman" w:cs="Times New Roman"/>
+          <w:sz w:val="24"/>
+        </w:rPr>
+        <w:t>Skaug</w:t>
+      </w:r>
+      <w:proofErr w:type="spellEnd"/>
+      <w:r>
+        <w:rPr>
+          <w:rFonts w:ascii="Times New Roman" w:hAnsi="Times New Roman" w:cs="Times New Roman"/>
+          <w:sz w:val="24"/>
+        </w:rPr>
+        <w:t>, H., and Bell, B. 2016. TMB: Automatic Differentiation and Laplace Approximation. Journal of Statistical Software, 70. http://arxiv.org/abs/1509.00660 (Accessed 8 January 2023).</w:t>
       </w:r>
     </w:p>
     <w:p>
@@ -7923,7 +8072,6 @@
           <w:rFonts w:ascii="Times New Roman" w:hAnsi="Times New Roman" w:cs="Times New Roman"/>
           <w:sz w:val="24"/>
         </w:rPr>
-        <w:lastRenderedPageBreak/>
         <w:t>Martell, S., and Stewart, I. 2014. Towards defining good practices for modeling time-varying selectivity. Fisheries Research, 158: 84–95.</w:t>
       </w:r>
     </w:p>
@@ -7958,7 +8106,40 @@
           <w:rFonts w:ascii="Times New Roman" w:hAnsi="Times New Roman" w:cs="Times New Roman"/>
           <w:sz w:val="24"/>
         </w:rPr>
-        <w:t>Rose, K. A., Cowan, J. H., Winemiller, K. O., Myers, R. A., and Hilborn, R. 2001. Compensatory density dependence in fish populations: importance, controversy, understanding and prognosis: Compensation in fish populations. Fish and Fisheries, 2: 293–327.</w:t>
+        <w:lastRenderedPageBreak/>
+        <w:t xml:space="preserve">Rose, K. A., Cowan, J. H., </w:t>
+      </w:r>
+      <w:proofErr w:type="spellStart"/>
+      <w:r>
+        <w:rPr>
+          <w:rFonts w:ascii="Times New Roman" w:hAnsi="Times New Roman" w:cs="Times New Roman"/>
+          <w:sz w:val="24"/>
+        </w:rPr>
+        <w:t>Winemiller</w:t>
+      </w:r>
+      <w:proofErr w:type="spellEnd"/>
+      <w:r>
+        <w:rPr>
+          <w:rFonts w:ascii="Times New Roman" w:hAnsi="Times New Roman" w:cs="Times New Roman"/>
+          <w:sz w:val="24"/>
+        </w:rPr>
+        <w:t xml:space="preserve">, K. O., Myers, R. A., and </w:t>
+      </w:r>
+      <w:proofErr w:type="spellStart"/>
+      <w:r>
+        <w:rPr>
+          <w:rFonts w:ascii="Times New Roman" w:hAnsi="Times New Roman" w:cs="Times New Roman"/>
+          <w:sz w:val="24"/>
+        </w:rPr>
+        <w:t>Hilborn</w:t>
+      </w:r>
+      <w:proofErr w:type="spellEnd"/>
+      <w:r>
+        <w:rPr>
+          <w:rFonts w:ascii="Times New Roman" w:hAnsi="Times New Roman" w:cs="Times New Roman"/>
+          <w:sz w:val="24"/>
+        </w:rPr>
+        <w:t>, R. 2001. Compensatory density dependence in fish populations: importance, controversy, understanding and prognosis: Compensation in fish populations. Fish and Fisheries, 2: 293–327.</w:t>
       </w:r>
     </w:p>
     <w:p>
@@ -8009,7 +8190,23 @@
           <w:rFonts w:ascii="Times New Roman" w:hAnsi="Times New Roman" w:cs="Times New Roman"/>
           <w:sz w:val="24"/>
         </w:rPr>
-        <w:t>Taylor, I. G., and Methot, R. D. 2013. Hiding or dead? A computationally efficient model of selective fisheries mortality. Fisheries Research, 142: 75–85.</w:t>
+        <w:t xml:space="preserve">Taylor, I. G., and </w:t>
+      </w:r>
+      <w:proofErr w:type="spellStart"/>
+      <w:r>
+        <w:rPr>
+          <w:rFonts w:ascii="Times New Roman" w:hAnsi="Times New Roman" w:cs="Times New Roman"/>
+          <w:sz w:val="24"/>
+        </w:rPr>
+        <w:t>Methot</w:t>
+      </w:r>
+      <w:proofErr w:type="spellEnd"/>
+      <w:r>
+        <w:rPr>
+          <w:rFonts w:ascii="Times New Roman" w:hAnsi="Times New Roman" w:cs="Times New Roman"/>
+          <w:sz w:val="24"/>
+        </w:rPr>
+        <w:t>, R. D. 2013. Hiding or dead? A computationally efficient model of selective fisheries mortality. Fisheries Research, 142: 75–85.</w:t>
       </w:r>
     </w:p>
     <w:p>
@@ -8026,7 +8223,23 @@
           <w:rFonts w:ascii="Times New Roman" w:hAnsi="Times New Roman" w:cs="Times New Roman"/>
           <w:sz w:val="24"/>
         </w:rPr>
-        <w:t>Thorson, J. T., and Minte-Vera, C. V. 2016. Relative magnitude of cohort, age, and year effects on size at age of exploited marine fishes. Fisheries Research, 180: 45–53.</w:t>
+        <w:t xml:space="preserve">Thorson, J. T., and </w:t>
+      </w:r>
+      <w:proofErr w:type="spellStart"/>
+      <w:r>
+        <w:rPr>
+          <w:rFonts w:ascii="Times New Roman" w:hAnsi="Times New Roman" w:cs="Times New Roman"/>
+          <w:sz w:val="24"/>
+        </w:rPr>
+        <w:t>Minte</w:t>
+      </w:r>
+      <w:proofErr w:type="spellEnd"/>
+      <w:r>
+        <w:rPr>
+          <w:rFonts w:ascii="Times New Roman" w:hAnsi="Times New Roman" w:cs="Times New Roman"/>
+          <w:sz w:val="24"/>
+        </w:rPr>
+        <w:t>-Vera, C. V. 2016. Relative magnitude of cohort, age, and year effects on size at age of exploited marine fishes. Fisheries Research, 180: 45–53.</w:t>
       </w:r>
     </w:p>
     <w:p>
@@ -8038,12 +8251,21 @@
           <w:sz w:val="24"/>
         </w:rPr>
       </w:pPr>
-      <w:r>
-        <w:rPr>
-          <w:rFonts w:ascii="Times New Roman" w:hAnsi="Times New Roman" w:cs="Times New Roman"/>
-          <w:sz w:val="24"/>
-        </w:rPr>
-        <w:t>Vasilyev, D. A. 2000. TRIPLE-SEPARABLE VPA (TSVP.4) OR A STONE TO BRIDGE THE GAP BETWEEN SEPARABLE COHORT MODELS AND NONSEPARABLE ONES. ICES Conference and Meeting.</w:t>
+      <w:proofErr w:type="spellStart"/>
+      <w:r>
+        <w:rPr>
+          <w:rFonts w:ascii="Times New Roman" w:hAnsi="Times New Roman" w:cs="Times New Roman"/>
+          <w:sz w:val="24"/>
+        </w:rPr>
+        <w:t>Vasilyev</w:t>
+      </w:r>
+      <w:proofErr w:type="spellEnd"/>
+      <w:r>
+        <w:rPr>
+          <w:rFonts w:ascii="Times New Roman" w:hAnsi="Times New Roman" w:cs="Times New Roman"/>
+          <w:sz w:val="24"/>
+        </w:rPr>
+        <w:t>, D. A. 2000. TRIPLE-SEPARABLE VPA (TSVP.4) OR A STONE TO BRIDGE THE GAP BETWEEN SEPARABLE COHORT MODELS AND NONSEPARABLE ONES. ICES Conference and Meeting.</w:t>
       </w:r>
     </w:p>
     <w:p>
@@ -8060,8 +8282,23 @@
           <w:rFonts w:ascii="Times New Roman" w:hAnsi="Times New Roman" w:cs="Times New Roman"/>
           <w:sz w:val="24"/>
         </w:rPr>
-        <w:lastRenderedPageBreak/>
-        <w:t>Ver Hoef, J. M., Peterson, E. E., Hooten, M. B., Hanks, E. M., and Fortin, M.-J. 2018a. Spatial autoregressive models for statistical inference from ecological data. Ecological Monographs, 88: 36–59.</w:t>
+        <w:t xml:space="preserve">Ver </w:t>
+      </w:r>
+      <w:proofErr w:type="spellStart"/>
+      <w:r>
+        <w:rPr>
+          <w:rFonts w:ascii="Times New Roman" w:hAnsi="Times New Roman" w:cs="Times New Roman"/>
+          <w:sz w:val="24"/>
+        </w:rPr>
+        <w:t>Hoef</w:t>
+      </w:r>
+      <w:proofErr w:type="spellEnd"/>
+      <w:r>
+        <w:rPr>
+          <w:rFonts w:ascii="Times New Roman" w:hAnsi="Times New Roman" w:cs="Times New Roman"/>
+          <w:sz w:val="24"/>
+        </w:rPr>
+        <w:t>, J. M., Peterson, E. E., Hooten, M. B., Hanks, E. M., and Fortin, M.-J. 2018a. Spatial autoregressive models for statistical inference from ecological data. Ecological Monographs, 88: 36–59.</w:t>
       </w:r>
     </w:p>
     <w:p>
@@ -8078,7 +8315,23 @@
           <w:rFonts w:ascii="Times New Roman" w:hAnsi="Times New Roman" w:cs="Times New Roman"/>
           <w:sz w:val="24"/>
         </w:rPr>
-        <w:t>Ver Hoef, J. M., Hanks, E. M., and Hooten, M. B. 2018b. On the relationship between conditional (CAR) and simultaneous (SAR) autoregressive models. Spatial Statistics, 25: 68–85.</w:t>
+        <w:t xml:space="preserve">Ver </w:t>
+      </w:r>
+      <w:proofErr w:type="spellStart"/>
+      <w:r>
+        <w:rPr>
+          <w:rFonts w:ascii="Times New Roman" w:hAnsi="Times New Roman" w:cs="Times New Roman"/>
+          <w:sz w:val="24"/>
+        </w:rPr>
+        <w:t>Hoef</w:t>
+      </w:r>
+      <w:proofErr w:type="spellEnd"/>
+      <w:r>
+        <w:rPr>
+          <w:rFonts w:ascii="Times New Roman" w:hAnsi="Times New Roman" w:cs="Times New Roman"/>
+          <w:sz w:val="24"/>
+        </w:rPr>
+        <w:t>, J. M., Hanks, E. M., and Hooten, M. B. 2018b. On the relationship between conditional (CAR) and simultaneous (SAR) autoregressive models. Spatial Statistics, 25: 68–85.</w:t>
       </w:r>
     </w:p>
     <w:p>
@@ -8105,6 +8358,7 @@
           <w:sz w:val="24"/>
           <w:szCs w:val="24"/>
         </w:rPr>
+        <w:lastRenderedPageBreak/>
         <w:fldChar w:fldCharType="end"/>
       </w:r>
     </w:p>
@@ -8520,7 +8774,6 @@
           <w:sz w:val="24"/>
           <w:szCs w:val="24"/>
         </w:rPr>
-        <w:lastRenderedPageBreak/>
         <w:drawing>
           <wp:inline distT="114300" distB="114300" distL="114300" distR="114300" wp14:anchorId="7BAD17CB" wp14:editId="3A76D184">
             <wp:extent cx="5943600" cy="2413000"/>
@@ -8573,6 +8826,7 @@
           <w:sz w:val="24"/>
           <w:szCs w:val="24"/>
         </w:rPr>
+        <w:lastRenderedPageBreak/>
         <w:t xml:space="preserve">Figure. 2 – Examples of random values of process </w:t>
       </w:r>
       <m:oMath>
@@ -8834,12 +9088,11 @@
           <w:sz w:val="24"/>
           <w:szCs w:val="24"/>
         </w:rPr>
-        <w:lastRenderedPageBreak/>
         <w:drawing>
-          <wp:inline distT="0" distB="0" distL="0" distR="0" wp14:anchorId="6E9E25A1" wp14:editId="02338D61">
+          <wp:inline distT="0" distB="0" distL="0" distR="0" wp14:anchorId="68ED270F" wp14:editId="3799552A">
             <wp:extent cx="5943600" cy="4953000"/>
             <wp:effectExtent l="0" t="0" r="0" b="0"/>
-            <wp:docPr id="1" name="Picture 1"/>
+            <wp:docPr id="2" name="Picture 2"/>
             <wp:cNvGraphicFramePr>
               <a:graphicFrameLocks xmlns:a="http://schemas.openxmlformats.org/drawingml/2006/main" noChangeAspect="1"/>
             </wp:cNvGraphicFramePr>
@@ -8847,7 +9100,7 @@
               <a:graphicData uri="http://schemas.openxmlformats.org/drawingml/2006/picture">
                 <pic:pic xmlns:pic="http://schemas.openxmlformats.org/drawingml/2006/picture">
                   <pic:nvPicPr>
-                    <pic:cNvPr id="1" name="Picture 1"/>
+                    <pic:cNvPr id="2" name="Picture 2"/>
                     <pic:cNvPicPr/>
                   </pic:nvPicPr>
                   <pic:blipFill>
@@ -9005,7 +9258,25 @@
           <w:sz w:val="24"/>
           <w:szCs w:val="24"/>
         </w:rPr>
-        <w:t xml:space="preserve"> (i.e., model a_c estimated partial correlations for ages and cohorts)</w:t>
+        <w:t xml:space="preserve"> (i.e., model </w:t>
+      </w:r>
+      <w:proofErr w:type="spellStart"/>
+      <w:r>
+        <w:rPr>
+          <w:rFonts w:ascii="Times New Roman" w:hAnsi="Times New Roman" w:cs="Times New Roman"/>
+          <w:sz w:val="24"/>
+          <w:szCs w:val="24"/>
+        </w:rPr>
+        <w:t>a_c</w:t>
+      </w:r>
+      <w:proofErr w:type="spellEnd"/>
+      <w:r>
+        <w:rPr>
+          <w:rFonts w:ascii="Times New Roman" w:hAnsi="Times New Roman" w:cs="Times New Roman"/>
+          <w:sz w:val="24"/>
+          <w:szCs w:val="24"/>
+        </w:rPr>
+        <w:t xml:space="preserve"> estimated partial correlations for ages and cohorts)</w:t>
       </w:r>
       <w:r>
         <w:rPr>
@@ -9069,7 +9340,16 @@
           <w:sz w:val="24"/>
           <w:szCs w:val="24"/>
         </w:rPr>
-        <w:t xml:space="preserve">Panel B shows </w:t>
+        <w:t xml:space="preserve">Panel </w:t>
+      </w:r>
+      <w:r>
+        <w:rPr>
+          <w:rFonts w:ascii="Times New Roman" w:hAnsi="Times New Roman" w:cs="Times New Roman"/>
+          <w:sz w:val="24"/>
+          <w:szCs w:val="24"/>
+        </w:rPr>
+        <w:lastRenderedPageBreak/>
+        <w:t xml:space="preserve">B shows </w:t>
       </w:r>
       <w:r>
         <w:rPr>
@@ -9110,14 +9390,6 @@
           <w:szCs w:val="24"/>
         </w:rPr>
         <w:t>.</w:t>
-      </w:r>
-      <w:r>
-        <w:rPr>
-          <w:rFonts w:ascii="Times New Roman" w:hAnsi="Times New Roman" w:cs="Times New Roman"/>
-          <w:sz w:val="24"/>
-          <w:szCs w:val="24"/>
-        </w:rPr>
-        <w:t xml:space="preserve"> </w:t>
       </w:r>
       <w:r>
         <w:rPr>

</xml_diff>